<commit_message>
add tidied up content for submission
</commit_message>
<xml_diff>
--- a/manuscript/submission_10_2016/appendices.docx
+++ b/manuscript/submission_10_2016/appendices.docx
@@ -3881,7 +3881,16 @@
           <w:rFonts w:ascii="Times New Roman" w:hAnsi="Times New Roman" w:cs="Times New Roman"/>
           <w:sz w:val="20"/>
         </w:rPr>
-        <w:t xml:space="preserve">1 summarises the above figure, showing the total excess deaths in each year by ages 50, 70 and 89. Table 2 further summarises these figures, showing the total number of ‘excess’ deaths between the period 2010-2015 and 2012-2015. These suggest there were fewer ‘negative excess’ deaths by age 89 in 2010 and 2011, suggesting a better model fit over this period, and predicts a higher excess death total than the standard model, with 60,073 more deaths than projected between 2010 and 2015, and 65,043 more deaths than projected between 2012 and 2015. </w:t>
+        <w:t>1 summarises the above figure, showing the total excess deaths in each year by ages 5</w:t>
+      </w:r>
+      <w:bookmarkStart w:id="0" w:name="_GoBack"/>
+      <w:bookmarkEnd w:id="0"/>
+      <w:r>
+        <w:rPr>
+          <w:rFonts w:ascii="Times New Roman" w:hAnsi="Times New Roman" w:cs="Times New Roman"/>
+          <w:sz w:val="20"/>
+        </w:rPr>
+        <w:t xml:space="preserve">0, 70 and 89. Table 2 further summarises these figures, showing the total number of ‘excess’ deaths between the period 2010-2015 and 2012-2015. These suggest there were fewer ‘negative excess’ deaths by age 89 in 2010 and 2011, suggesting a better model fit over this period, and predicts a higher excess death total than the standard model, with 60,073 more deaths than projected between 2010 and 2015, and 65,043 more deaths than projected between 2012 and 2015. </w:t>
       </w:r>
     </w:p>
     <w:tbl>
@@ -19101,8 +19110,6 @@
           <w:sz w:val="20"/>
         </w:rPr>
       </w:pPr>
-      <w:bookmarkStart w:id="0" w:name="_GoBack"/>
-      <w:bookmarkEnd w:id="0"/>
     </w:p>
     <w:p>
       <w:pPr>
@@ -20637,7 +20644,7 @@
 </file>
 
 <file path=customXml/itemProps1.xml><?xml version="1.0" encoding="utf-8"?>
-<ds:datastoreItem xmlns:ds="http://schemas.openxmlformats.org/officeDocument/2006/customXml" ds:itemID="{87F82C13-7AEA-4653-A1D7-6BD7957905DF}">
+<ds:datastoreItem xmlns:ds="http://schemas.openxmlformats.org/officeDocument/2006/customXml" ds:itemID="{E6C7D66A-A2E2-4BAC-932D-31B52FC726CD}">
   <ds:schemaRefs>
     <ds:schemaRef ds:uri="http://schemas.openxmlformats.org/officeDocument/2006/bibliography"/>
   </ds:schemaRefs>

</xml_diff>